<commit_message>
Grado 11 - guion 1 Finalizado
Edición finalizada del manuscrito, de los recursos, mapa conceptual y
guía, así como envíos de solicitud gráfica. Hoy material completo
enviado a corrección de estilo
</commit_message>
<xml_diff>
--- a/fuentes/contenidos/grado11/guion01/CS_11_01_CO_REC120.docx
+++ b/fuentes/contenidos/grado11/guion01/CS_11_01_CO_REC120.docx
@@ -118,8 +118,6 @@
         </w:rPr>
         <w:t>CS_11_01_CO</w:t>
       </w:r>
-      <w:bookmarkStart w:id="0" w:name="_GoBack"/>
-      <w:bookmarkEnd w:id="0"/>
     </w:p>
     <w:p>
       <w:pPr>
@@ -7226,6 +7224,18 @@
     </w:p>
     <w:p>
       <w:pPr>
+        <w:ind w:left="426" w:hanging="142"/>
+        <w:jc w:val="both"/>
+        <w:rPr>
+          <w:rFonts w:ascii="Arial" w:hAnsi="Arial" w:cs="Arial"/>
+          <w:sz w:val="18"/>
+          <w:szCs w:val="18"/>
+          <w:lang w:val="es-ES_tradnl"/>
+        </w:rPr>
+      </w:pPr>
+    </w:p>
+    <w:p>
+      <w:pPr>
         <w:ind w:left="142" w:hanging="142"/>
         <w:jc w:val="both"/>
         <w:rPr>
@@ -7369,6 +7379,15 @@
           <w:lang w:val="es-ES_tradnl"/>
         </w:rPr>
       </w:pPr>
+      <w:r>
+        <w:rPr>
+          <w:rFonts w:ascii="Arial" w:hAnsi="Arial" w:cs="Arial"/>
+          <w:sz w:val="18"/>
+          <w:szCs w:val="18"/>
+          <w:lang w:val="es-ES_tradnl"/>
+        </w:rPr>
+        <w:t>Deuda pública</w:t>
+      </w:r>
     </w:p>
     <w:p>
       <w:pPr>
@@ -7381,15 +7400,6 @@
           <w:lang w:val="es-ES_tradnl"/>
         </w:rPr>
       </w:pPr>
-      <w:r>
-        <w:rPr>
-          <w:rFonts w:ascii="Arial" w:hAnsi="Arial" w:cs="Arial"/>
-          <w:sz w:val="18"/>
-          <w:szCs w:val="18"/>
-          <w:lang w:val="es-ES_tradnl"/>
-        </w:rPr>
-        <w:t>Déficit fiscal</w:t>
-      </w:r>
     </w:p>
     <w:p>
       <w:pPr>
@@ -7465,6 +7475,33 @@
           <w:lang w:val="es-ES_tradnl"/>
         </w:rPr>
       </w:pPr>
+      <w:r>
+        <w:rPr>
+          <w:rFonts w:ascii="Arial" w:hAnsi="Arial" w:cs="Arial"/>
+          <w:sz w:val="18"/>
+          <w:szCs w:val="18"/>
+          <w:lang w:val="es-ES_tradnl"/>
+        </w:rPr>
+        <w:t xml:space="preserve">Es </w:t>
+      </w:r>
+      <w:r>
+        <w:rPr>
+          <w:rFonts w:ascii="Arial" w:hAnsi="Arial" w:cs="Arial"/>
+          <w:sz w:val="18"/>
+          <w:szCs w:val="18"/>
+          <w:lang w:val="es-ES_tradnl"/>
+        </w:rPr>
+        <w:t xml:space="preserve">la diferencia negativa entre los ingresos y los egresos públicos en un cierto plazo determinado. El concepto abarca al sector público y al gobierno central. Se trata del resultado negativo de las cuentas del Estado. </w:t>
+      </w:r>
+      <w:r>
+        <w:rPr>
+          <w:rFonts w:ascii="Arial" w:hAnsi="Arial" w:cs="Arial"/>
+          <w:sz w:val="18"/>
+          <w:szCs w:val="18"/>
+          <w:lang w:val="es-ES_tradnl"/>
+        </w:rPr>
+        <w:t>También se conoce como déficit fiscal.</w:t>
+      </w:r>
     </w:p>
     <w:p>
       <w:pPr>
@@ -7630,7 +7667,7 @@
           <w:szCs w:val="18"/>
           <w:lang w:val="es-ES_tradnl"/>
         </w:rPr>
-        <w:t>Deuda pública</w:t>
+        <w:t>Bonos de deuda</w:t>
       </w:r>
     </w:p>
     <w:p>
@@ -7726,278 +7763,6 @@
           <w:szCs w:val="18"/>
           <w:lang w:val="es-ES_tradnl"/>
         </w:rPr>
-        <w:t xml:space="preserve">Es </w:t>
-      </w:r>
-      <w:r>
-        <w:rPr>
-          <w:rFonts w:ascii="Arial" w:hAnsi="Arial" w:cs="Arial"/>
-          <w:sz w:val="18"/>
-          <w:szCs w:val="18"/>
-          <w:lang w:val="es-ES_tradnl"/>
-        </w:rPr>
-        <w:t xml:space="preserve">la diferencia negativa entre los ingresos y los egresos públicos en un cierto plazo determinado. El concepto abarca al sector público y al gobierno central. Se trata del resultado negativo de las cuentas del Estado. </w:t>
-      </w:r>
-    </w:p>
-    <w:p>
-      <w:pPr>
-        <w:ind w:left="426" w:hanging="142"/>
-        <w:jc w:val="both"/>
-        <w:rPr>
-          <w:rFonts w:ascii="Arial" w:hAnsi="Arial" w:cs="Arial"/>
-          <w:sz w:val="18"/>
-          <w:szCs w:val="18"/>
-          <w:lang w:val="es-ES_tradnl"/>
-        </w:rPr>
-      </w:pPr>
-    </w:p>
-    <w:p>
-      <w:pPr>
-        <w:ind w:left="142" w:hanging="142"/>
-        <w:jc w:val="both"/>
-        <w:rPr>
-          <w:rFonts w:ascii="Arial" w:hAnsi="Arial" w:cs="Arial"/>
-          <w:sz w:val="18"/>
-          <w:szCs w:val="18"/>
-          <w:lang w:val="es-ES_tradnl"/>
-        </w:rPr>
-      </w:pPr>
-      <w:r>
-        <w:rPr>
-          <w:rFonts w:ascii="Arial" w:hAnsi="Arial" w:cs="Arial"/>
-          <w:sz w:val="18"/>
-          <w:szCs w:val="18"/>
-          <w:highlight w:val="green"/>
-          <w:lang w:val="es-ES_tradnl"/>
-        </w:rPr>
-        <w:t xml:space="preserve">TERMINO </w:t>
-      </w:r>
-      <w:r>
-        <w:rPr>
-          <w:rFonts w:ascii="Arial" w:hAnsi="Arial" w:cs="Arial"/>
-          <w:sz w:val="18"/>
-          <w:szCs w:val="18"/>
-          <w:highlight w:val="green"/>
-          <w:lang w:val="es-ES_tradnl"/>
-        </w:rPr>
-        <w:t>6</w:t>
-      </w:r>
-      <w:r>
-        <w:rPr>
-          <w:rFonts w:ascii="Arial" w:hAnsi="Arial" w:cs="Arial"/>
-          <w:sz w:val="18"/>
-          <w:szCs w:val="18"/>
-          <w:highlight w:val="green"/>
-          <w:lang w:val="es-ES_tradnl"/>
-        </w:rPr>
-        <w:t>:</w:t>
-      </w:r>
-      <w:r>
-        <w:rPr>
-          <w:rFonts w:ascii="Arial" w:hAnsi="Arial" w:cs="Arial"/>
-          <w:sz w:val="18"/>
-          <w:szCs w:val="18"/>
-          <w:lang w:val="es-ES_tradnl"/>
-        </w:rPr>
-        <w:t xml:space="preserve"> </w:t>
-      </w:r>
-      <w:r>
-        <w:rPr>
-          <w:rFonts w:ascii="Arial" w:hAnsi="Arial" w:cs="Arial"/>
-          <w:color w:val="0000FF"/>
-          <w:sz w:val="16"/>
-          <w:szCs w:val="16"/>
-          <w:lang w:val="es-ES_tradnl"/>
-        </w:rPr>
-        <w:t>BORRAR SI NO SE OCUPA</w:t>
-      </w:r>
-    </w:p>
-    <w:p>
-      <w:pPr>
-        <w:ind w:left="426"/>
-        <w:rPr>
-          <w:rFonts w:ascii="Arial" w:hAnsi="Arial"/>
-          <w:sz w:val="18"/>
-          <w:szCs w:val="18"/>
-          <w:lang w:val="es-ES_tradnl"/>
-        </w:rPr>
-      </w:pPr>
-      <w:r>
-        <w:rPr>
-          <w:rFonts w:ascii="Arial" w:hAnsi="Arial"/>
-          <w:b/>
-          <w:color w:val="FF0000"/>
-          <w:sz w:val="18"/>
-          <w:szCs w:val="18"/>
-          <w:lang w:val="es-ES_tradnl"/>
-        </w:rPr>
-        <w:t>*</w:t>
-      </w:r>
-      <w:r>
-        <w:rPr>
-          <w:rFonts w:ascii="Arial" w:hAnsi="Arial"/>
-          <w:color w:val="FF0000"/>
-          <w:sz w:val="18"/>
-          <w:szCs w:val="18"/>
-          <w:lang w:val="es-ES_tradnl"/>
-        </w:rPr>
-        <w:t xml:space="preserve"> </w:t>
-      </w:r>
-      <w:r>
-        <w:rPr>
-          <w:rFonts w:ascii="Arial" w:hAnsi="Arial"/>
-          <w:sz w:val="18"/>
-          <w:szCs w:val="18"/>
-          <w:highlight w:val="yellow"/>
-          <w:lang w:val="es-ES_tradnl"/>
-        </w:rPr>
-        <w:t>Término (</w:t>
-      </w:r>
-      <w:r>
-        <w:rPr>
-          <w:rFonts w:ascii="Arial" w:hAnsi="Arial"/>
-          <w:b/>
-          <w:sz w:val="18"/>
-          <w:szCs w:val="18"/>
-          <w:highlight w:val="yellow"/>
-          <w:lang w:val="es-ES_tradnl"/>
-        </w:rPr>
-        <w:t>17</w:t>
-      </w:r>
-      <w:r>
-        <w:rPr>
-          <w:rFonts w:ascii="Arial" w:hAnsi="Arial"/>
-          <w:sz w:val="18"/>
-          <w:szCs w:val="18"/>
-          <w:highlight w:val="yellow"/>
-          <w:lang w:val="es-ES_tradnl"/>
-        </w:rPr>
-        <w:t xml:space="preserve"> caracteres máx.</w:t>
-      </w:r>
-      <w:r>
-        <w:rPr>
-          <w:rFonts w:ascii="Arial" w:hAnsi="Arial" w:cs="Arial"/>
-          <w:sz w:val="18"/>
-          <w:szCs w:val="18"/>
-          <w:highlight w:val="yellow"/>
-          <w:lang w:val="es-ES_tradnl"/>
-        </w:rPr>
-        <w:t>)</w:t>
-      </w:r>
-    </w:p>
-    <w:p>
-      <w:pPr>
-        <w:ind w:left="426" w:hanging="142"/>
-        <w:jc w:val="both"/>
-        <w:rPr>
-          <w:rFonts w:ascii="Arial" w:hAnsi="Arial" w:cs="Arial"/>
-          <w:sz w:val="18"/>
-          <w:szCs w:val="18"/>
-          <w:lang w:val="es-ES_tradnl"/>
-        </w:rPr>
-      </w:pPr>
-      <w:r>
-        <w:rPr>
-          <w:rFonts w:ascii="Arial" w:hAnsi="Arial" w:cs="Arial"/>
-          <w:sz w:val="18"/>
-          <w:szCs w:val="18"/>
-          <w:lang w:val="es-ES_tradnl"/>
-        </w:rPr>
-        <w:t>Bonos de deuda</w:t>
-      </w:r>
-    </w:p>
-    <w:p>
-      <w:pPr>
-        <w:ind w:left="426" w:hanging="142"/>
-        <w:jc w:val="both"/>
-        <w:rPr>
-          <w:rFonts w:ascii="Arial" w:hAnsi="Arial" w:cs="Arial"/>
-          <w:sz w:val="18"/>
-          <w:szCs w:val="18"/>
-          <w:lang w:val="es-ES_tradnl"/>
-        </w:rPr>
-      </w:pPr>
-    </w:p>
-    <w:p>
-      <w:pPr>
-        <w:ind w:left="426"/>
-        <w:rPr>
-          <w:rFonts w:ascii="Arial" w:hAnsi="Arial"/>
-          <w:sz w:val="18"/>
-          <w:szCs w:val="18"/>
-          <w:lang w:val="es-ES_tradnl"/>
-        </w:rPr>
-      </w:pPr>
-      <w:r>
-        <w:rPr>
-          <w:rFonts w:ascii="Arial" w:hAnsi="Arial"/>
-          <w:b/>
-          <w:color w:val="FF0000"/>
-          <w:sz w:val="18"/>
-          <w:szCs w:val="18"/>
-          <w:lang w:val="es-ES_tradnl"/>
-        </w:rPr>
-        <w:t>*</w:t>
-      </w:r>
-      <w:r>
-        <w:rPr>
-          <w:rFonts w:ascii="Arial" w:hAnsi="Arial"/>
-          <w:color w:val="FF0000"/>
-          <w:sz w:val="18"/>
-          <w:szCs w:val="18"/>
-          <w:lang w:val="es-ES_tradnl"/>
-        </w:rPr>
-        <w:t xml:space="preserve"> </w:t>
-      </w:r>
-      <w:r>
-        <w:rPr>
-          <w:rFonts w:ascii="Arial" w:hAnsi="Arial"/>
-          <w:sz w:val="18"/>
-          <w:szCs w:val="18"/>
-          <w:highlight w:val="yellow"/>
-          <w:lang w:val="es-ES_tradnl"/>
-        </w:rPr>
-        <w:t>Texto de término (</w:t>
-      </w:r>
-      <w:r>
-        <w:rPr>
-          <w:rFonts w:ascii="Arial" w:hAnsi="Arial"/>
-          <w:b/>
-          <w:sz w:val="18"/>
-          <w:szCs w:val="18"/>
-          <w:highlight w:val="yellow"/>
-          <w:lang w:val="es-ES_tradnl"/>
-        </w:rPr>
-        <w:t>250</w:t>
-      </w:r>
-      <w:r>
-        <w:rPr>
-          <w:rFonts w:ascii="Arial" w:hAnsi="Arial"/>
-          <w:sz w:val="18"/>
-          <w:szCs w:val="18"/>
-          <w:highlight w:val="yellow"/>
-          <w:lang w:val="es-ES_tradnl"/>
-        </w:rPr>
-        <w:t xml:space="preserve"> caracteres aprox.)</w:t>
-      </w:r>
-    </w:p>
-    <w:p>
-      <w:pPr>
-        <w:ind w:left="426" w:hanging="142"/>
-        <w:jc w:val="both"/>
-        <w:rPr>
-          <w:rFonts w:ascii="Arial" w:hAnsi="Arial" w:cs="Arial"/>
-          <w:sz w:val="18"/>
-          <w:szCs w:val="18"/>
-          <w:lang w:val="es-ES_tradnl"/>
-        </w:rPr>
-      </w:pPr>
-      <w:r>
-        <w:rPr>
-          <w:rFonts w:ascii="Arial" w:hAnsi="Arial" w:cs="Arial"/>
-          <w:sz w:val="18"/>
-          <w:szCs w:val="18"/>
-          <w:lang w:val="es-ES_tradnl"/>
-        </w:rPr>
         <w:t>Los Bonos de Deuda Pública son instrumentos negociables que el Estado coloca entre el gran público inversionista, recibiendo a cambio un cierto precio y asumiendo obligaciones de reembolsar</w:t>
       </w:r>
       <w:r>
@@ -8016,7 +7781,18 @@
           <w:szCs w:val="18"/>
           <w:lang w:val="es-ES_tradnl"/>
         </w:rPr>
-        <w:t>más un sobreprecio en un plazo determinado</w:t>
+        <w:t>más un sobreprecio en un plazo dete</w:t>
+      </w:r>
+      <w:bookmarkStart w:id="0" w:name="_GoBack"/>
+      <w:bookmarkEnd w:id="0"/>
+      <w:r>
+        <w:rPr>
+          <w:rFonts w:ascii="Arial" w:hAnsi="Arial" w:cs="Arial"/>
+          <w:sz w:val="18"/>
+          <w:szCs w:val="18"/>
+          <w:lang w:val="es-ES_tradnl"/>
+        </w:rPr>
+        <w:t>rminado</w:t>
       </w:r>
       <w:r>
         <w:rPr>
@@ -9903,7 +9679,7 @@
 </file>
 
 <file path=customXml/itemProps1.xml><?xml version="1.0" encoding="utf-8"?>
-<ds:datastoreItem xmlns:ds="http://schemas.openxmlformats.org/officeDocument/2006/customXml" ds:itemID="{2B6FB5B2-9215-44DD-8A54-20B52D28E75B}">
+<ds:datastoreItem xmlns:ds="http://schemas.openxmlformats.org/officeDocument/2006/customXml" ds:itemID="{8AF67EA6-2976-48B7-BBF0-B274CE26FED9}">
   <ds:schemaRefs>
     <ds:schemaRef ds:uri="http://schemas.openxmlformats.org/officeDocument/2006/bibliography"/>
   </ds:schemaRefs>

</xml_diff>